<commit_message>
atualização do manual do usuário
</commit_message>
<xml_diff>
--- a/documentacao/manual-de-instalacao/manual-de-instalacao.docx
+++ b/documentacao/manual-de-instalacao/manual-de-instalacao.docx
@@ -5,6 +5,64 @@
     <w:p>
       <w:pPr>
         <w:rPr>
+          <w:lang w:val="pt-BR"/>
+        </w:rPr>
+      </w:pPr>
+    </w:p>
+    <w:p>
+      <w:pPr>
+        <w:rPr>
+          <w:lang w:val="pt-BR"/>
+        </w:rPr>
+      </w:pPr>
+      <w:r>
+        <w:rPr>
+          <w:lang w:val="pt-BR"/>
+        </w:rPr>
+        <w:t>Parabéns pela sua nova panela inteligente da PaIoTnela Esse manual contém informações importantes sobre instalação, uso e cuidados com seu eletrodoméstico. Leia-o cuidadosamente para obter o máximo em vantagens com os diversos benefícios e recursos da sua lavadora de roupas.</w:t>
+      </w:r>
+    </w:p>
+    <w:p>
+      <w:pPr>
+        <w:rPr>
+          <w:lang w:val="pt-BR"/>
+        </w:rPr>
+      </w:pPr>
+    </w:p>
+    <w:p>
+      <w:pPr>
+        <w:rPr>
+          <w:color w:val="FF0000"/>
+          <w:sz w:val="40"/>
+          <w:szCs w:val="40"/>
+          <w:lang w:val="pt-BR"/>
+        </w:rPr>
+      </w:pPr>
+      <w:r>
+        <w:rPr>
+          <w:color w:val="FF0000"/>
+          <w:sz w:val="40"/>
+          <w:szCs w:val="40"/>
+          <w:lang w:val="pt-BR"/>
+        </w:rPr>
+        <w:t>INFORMAÇÕES DE SEGURANÇA</w:t>
+      </w:r>
+    </w:p>
+    <w:p>
+      <w:pPr>
+        <w:rPr>
+          <w:lang w:val="pt-BR"/>
+        </w:rPr>
+      </w:pPr>
+    </w:p>
+    <w:p>
+      <w:pPr>
+        <w:pStyle w:val="ListParagraph"/>
+        <w:numPr>
+          <w:ilvl w:val="0"/>
+          <w:numId w:val="8"/>
+        </w:numPr>
+        <w:rPr>
           <w:sz w:val="32"/>
           <w:lang w:val="pt-BR"/>
         </w:rPr>
@@ -14,59 +72,34 @@
           <w:sz w:val="32"/>
           <w:lang w:val="pt-BR"/>
         </w:rPr>
-        <w:t>Informações de segurança</w:t>
-      </w:r>
-    </w:p>
-    <w:p>
-      <w:pPr>
-        <w:rPr>
-          <w:lang w:val="pt-BR"/>
-        </w:rPr>
-      </w:pPr>
-      <w:r>
-        <w:rPr>
-          <w:lang w:val="pt-BR"/>
-        </w:rPr>
-        <w:t>Parabéns pela sua nova panela inteligente da PaIoTnela Esse manual contém informações importantes sobre instalação, uso e cuidados com seu eletrodoméstico. Leia-o cuidadosamente para obter o máximo em vantagens com os diversos benefícios e recursos da sua lavadora de roupas.</w:t>
-      </w:r>
-    </w:p>
-    <w:p>
-      <w:pPr>
-        <w:rPr>
-          <w:lang w:val="pt-BR"/>
-        </w:rPr>
-      </w:pPr>
-    </w:p>
-    <w:p>
-      <w:pPr>
-        <w:rPr>
-          <w:sz w:val="32"/>
-          <w:lang w:val="pt-BR"/>
-        </w:rPr>
-      </w:pPr>
-      <w:r>
-        <w:rPr>
-          <w:sz w:val="32"/>
-          <w:lang w:val="pt-BR"/>
-        </w:rPr>
         <w:t>O que você precisa saber sobre as instruções de segurança</w:t>
       </w:r>
     </w:p>
     <w:p>
       <w:pPr>
-        <w:rPr>
-          <w:lang w:val="pt-BR"/>
-        </w:rPr>
-      </w:pPr>
-      <w:r>
-        <w:rPr>
-          <w:lang w:val="pt-BR"/>
-        </w:rPr>
-        <w:t xml:space="preserve">Leira esse manual cuidadosamente para que você saiba como operar de forma segura e eficiente os recursos e as funções abrangentes do seu novo eletrodoméstico. Mantenha-o em um lugar seguro próximo ao eletrodoméstico para consultas futuras. Utilize esse eletrodoméstico somente para fins pretendidos, conforme descrito neste manual de instruções. </w:t>
-      </w:r>
-    </w:p>
-    <w:p>
-      <w:pPr>
+        <w:ind w:firstLine="360"/>
+        <w:rPr>
+          <w:lang w:val="pt-BR"/>
+        </w:rPr>
+      </w:pPr>
+    </w:p>
+    <w:p>
+      <w:pPr>
+        <w:ind w:firstLine="360"/>
+        <w:rPr>
+          <w:lang w:val="pt-BR"/>
+        </w:rPr>
+      </w:pPr>
+      <w:r>
+        <w:rPr>
+          <w:lang w:val="pt-BR"/>
+        </w:rPr>
+        <w:t xml:space="preserve">Leia esse manual cuidadosamente para que você saiba como operar de forma segura e eficiente os recursos e as funções abrangentes do seu novo eletrodoméstico. Mantenha-o em um lugar seguro próximo ao eletrodoméstico para consultas futuras. Utilize esse eletrodoméstico somente para fins pretendidos, conforme descrito neste manual de instruções. </w:t>
+      </w:r>
+    </w:p>
+    <w:p>
+      <w:pPr>
+        <w:ind w:firstLine="360"/>
         <w:rPr>
           <w:lang w:val="pt-BR"/>
         </w:rPr>
@@ -77,14 +110,12 @@
         </w:rPr>
         <w:t xml:space="preserve">As advertências e Instruções importantes de segurança deste manual não abrangem todas as condições e situações que podem vir a ocorrer. É sua responsabilidade ter bom senso, cuidado e </w:t>
       </w:r>
-      <w:proofErr w:type="spellStart"/>
-      <w:r>
-        <w:rPr>
-          <w:lang w:val="pt-BR"/>
-        </w:rPr>
-        <w:t>preocaução</w:t>
-      </w:r>
-      <w:proofErr w:type="spellEnd"/>
+      <w:r>
+        <w:rPr>
+          <w:lang w:val="pt-BR"/>
+        </w:rPr>
+        <w:t>precaução</w:t>
+      </w:r>
       <w:r>
         <w:rPr>
           <w:lang w:val="pt-BR"/>
@@ -129,50 +160,63 @@
     </w:p>
     <w:p>
       <w:pPr>
+        <w:pStyle w:val="ListParagraph"/>
+        <w:numPr>
+          <w:ilvl w:val="0"/>
+          <w:numId w:val="8"/>
+        </w:numPr>
         <w:rPr>
           <w:sz w:val="32"/>
           <w:szCs w:val="32"/>
           <w:lang w:val="pt-BR"/>
         </w:rPr>
       </w:pPr>
-      <w:proofErr w:type="spellStart"/>
       <w:r>
         <w:rPr>
           <w:sz w:val="32"/>
           <w:szCs w:val="32"/>
           <w:lang w:val="pt-BR"/>
         </w:rPr>
-        <w:t>Simbolos</w:t>
-      </w:r>
-      <w:proofErr w:type="spellEnd"/>
+        <w:t>S</w:t>
+      </w:r>
       <w:r>
         <w:rPr>
           <w:sz w:val="32"/>
           <w:szCs w:val="32"/>
           <w:lang w:val="pt-BR"/>
         </w:rPr>
-        <w:t xml:space="preserve"> de segurança importantes</w:t>
-      </w:r>
-    </w:p>
-    <w:p>
-      <w:pPr>
-        <w:rPr>
-          <w:lang w:val="pt-BR"/>
-        </w:rPr>
-      </w:pPr>
-      <w:r>
-        <w:rPr>
-          <w:lang w:val="pt-BR"/>
-        </w:rPr>
-        <w:t>O que significam os íco</w:t>
-      </w:r>
-      <w:bookmarkStart w:id="0" w:name="_GoBack"/>
-      <w:bookmarkEnd w:id="0"/>
-      <w:r>
-        <w:rPr>
-          <w:lang w:val="pt-BR"/>
-        </w:rPr>
-        <w:t>nes e sinais neste manual de usuário:</w:t>
+        <w:t>í</w:t>
+      </w:r>
+      <w:r>
+        <w:rPr>
+          <w:sz w:val="32"/>
+          <w:szCs w:val="32"/>
+          <w:lang w:val="pt-BR"/>
+        </w:rPr>
+        <w:t xml:space="preserve">mbolos de segurança </w:t>
+      </w:r>
+    </w:p>
+    <w:p>
+      <w:pPr>
+        <w:pStyle w:val="ListParagraph"/>
+        <w:rPr>
+          <w:sz w:val="32"/>
+          <w:szCs w:val="32"/>
+          <w:lang w:val="pt-BR"/>
+        </w:rPr>
+      </w:pPr>
+    </w:p>
+    <w:p>
+      <w:pPr>
+        <w:rPr>
+          <w:lang w:val="pt-BR"/>
+        </w:rPr>
+      </w:pPr>
+      <w:r>
+        <w:rPr>
+          <w:lang w:val="pt-BR"/>
+        </w:rPr>
+        <w:t>O que significam os ícones e sinais neste manual de usuário:</w:t>
       </w:r>
     </w:p>
     <w:p>
@@ -483,6 +527,7 @@
         <w:rPr>
           <w:lang w:val="pt-BR"/>
         </w:rPr>
+        <w:lastRenderedPageBreak/>
         <w:t xml:space="preserve">Como acontece com qualquer equipamento que usa eletricidade e possui peças móveis, há riscos potenciais. Para operar eletrodomésticos com segurança, familiarize-se com </w:t>
       </w:r>
       <w:proofErr w:type="gramStart"/>
@@ -530,6 +575,11 @@
     </w:p>
     <w:p>
       <w:pPr>
+        <w:pStyle w:val="ListParagraph"/>
+        <w:numPr>
+          <w:ilvl w:val="0"/>
+          <w:numId w:val="8"/>
+        </w:numPr>
         <w:rPr>
           <w:sz w:val="32"/>
           <w:lang w:val="pt-BR"/>
@@ -540,8 +590,7 @@
           <w:sz w:val="32"/>
           <w:lang w:val="pt-BR"/>
         </w:rPr>
-        <w:lastRenderedPageBreak/>
-        <w:t>Precauções de segurança importantes</w:t>
+        <w:t>Precauções</w:t>
       </w:r>
     </w:p>
     <w:p>
@@ -655,7 +704,7 @@
     </w:p>
     <w:p>
       <w:pPr>
-        <w:pStyle w:val="PargrafodaLista"/>
+        <w:pStyle w:val="ListParagraph"/>
         <w:numPr>
           <w:ilvl w:val="0"/>
           <w:numId w:val="1"/>
@@ -681,7 +730,7 @@
     </w:p>
     <w:p>
       <w:pPr>
-        <w:pStyle w:val="PargrafodaLista"/>
+        <w:pStyle w:val="ListParagraph"/>
         <w:numPr>
           <w:ilvl w:val="0"/>
           <w:numId w:val="1"/>
@@ -700,7 +749,7 @@
     </w:p>
     <w:p>
       <w:pPr>
-        <w:pStyle w:val="PargrafodaLista"/>
+        <w:pStyle w:val="ListParagraph"/>
         <w:numPr>
           <w:ilvl w:val="0"/>
           <w:numId w:val="1"/>
@@ -719,7 +768,7 @@
     </w:p>
     <w:p>
       <w:pPr>
-        <w:pStyle w:val="PargrafodaLista"/>
+        <w:pStyle w:val="ListParagraph"/>
         <w:numPr>
           <w:ilvl w:val="0"/>
           <w:numId w:val="1"/>
@@ -738,7 +787,7 @@
     </w:p>
     <w:p>
       <w:pPr>
-        <w:pStyle w:val="PargrafodaLista"/>
+        <w:pStyle w:val="ListParagraph"/>
         <w:numPr>
           <w:ilvl w:val="0"/>
           <w:numId w:val="1"/>
@@ -757,7 +806,7 @@
     </w:p>
     <w:p>
       <w:pPr>
-        <w:pStyle w:val="PargrafodaLista"/>
+        <w:pStyle w:val="ListParagraph"/>
         <w:numPr>
           <w:ilvl w:val="0"/>
           <w:numId w:val="2"/>
@@ -775,7 +824,7 @@
     </w:p>
     <w:p>
       <w:pPr>
-        <w:pStyle w:val="PargrafodaLista"/>
+        <w:pStyle w:val="ListParagraph"/>
         <w:numPr>
           <w:ilvl w:val="0"/>
           <w:numId w:val="2"/>
@@ -793,7 +842,7 @@
     </w:p>
     <w:p>
       <w:pPr>
-        <w:pStyle w:val="PargrafodaLista"/>
+        <w:pStyle w:val="ListParagraph"/>
         <w:numPr>
           <w:ilvl w:val="0"/>
           <w:numId w:val="2"/>
@@ -819,6 +868,11 @@
     </w:p>
     <w:p>
       <w:pPr>
+        <w:pStyle w:val="ListParagraph"/>
+        <w:numPr>
+          <w:ilvl w:val="0"/>
+          <w:numId w:val="2"/>
+        </w:numPr>
         <w:rPr>
           <w:sz w:val="32"/>
           <w:lang w:val="pt-BR"/>
@@ -829,7 +883,7 @@
           <w:sz w:val="32"/>
           <w:lang w:val="pt-BR"/>
         </w:rPr>
-        <w:t>Advertências de instalação importantes</w:t>
+        <w:t xml:space="preserve">Advertências </w:t>
       </w:r>
     </w:p>
     <w:p>
@@ -922,7 +976,7 @@
     </w:p>
     <w:p>
       <w:pPr>
-        <w:pStyle w:val="PargrafodaLista"/>
+        <w:pStyle w:val="ListParagraph"/>
         <w:numPr>
           <w:ilvl w:val="0"/>
           <w:numId w:val="3"/>
@@ -984,7 +1038,7 @@
     </w:p>
     <w:p>
       <w:pPr>
-        <w:pStyle w:val="PargrafodaLista"/>
+        <w:pStyle w:val="ListParagraph"/>
         <w:numPr>
           <w:ilvl w:val="0"/>
           <w:numId w:val="3"/>
@@ -1016,7 +1070,7 @@
     </w:p>
     <w:p>
       <w:pPr>
-        <w:pStyle w:val="PargrafodaLista"/>
+        <w:pStyle w:val="ListParagraph"/>
         <w:numPr>
           <w:ilvl w:val="0"/>
           <w:numId w:val="4"/>
@@ -1034,7 +1088,7 @@
     </w:p>
     <w:p>
       <w:pPr>
-        <w:pStyle w:val="PargrafodaLista"/>
+        <w:pStyle w:val="ListParagraph"/>
         <w:numPr>
           <w:ilvl w:val="0"/>
           <w:numId w:val="4"/>
@@ -1062,6 +1116,7 @@
         <w:rPr>
           <w:lang w:val="pt-BR"/>
         </w:rPr>
+        <w:lastRenderedPageBreak/>
         <w:t xml:space="preserve">Não instale o </w:t>
       </w:r>
       <w:r>
@@ -1148,7 +1203,7 @@
     </w:p>
     <w:p>
       <w:pPr>
-        <w:pStyle w:val="PargrafodaLista"/>
+        <w:pStyle w:val="ListParagraph"/>
         <w:numPr>
           <w:ilvl w:val="0"/>
           <w:numId w:val="5"/>
@@ -1176,6 +1231,11 @@
     </w:p>
     <w:p>
       <w:pPr>
+        <w:pStyle w:val="ListParagraph"/>
+        <w:numPr>
+          <w:ilvl w:val="0"/>
+          <w:numId w:val="5"/>
+        </w:numPr>
         <w:rPr>
           <w:sz w:val="32"/>
           <w:lang w:val="pt-BR"/>
@@ -1186,9 +1246,27 @@
           <w:sz w:val="32"/>
           <w:lang w:val="pt-BR"/>
         </w:rPr>
-        <w:lastRenderedPageBreak/>
         <w:t>Cuidados durante a instalação</w:t>
       </w:r>
+    </w:p>
+    <w:p>
+      <w:pPr>
+        <w:pStyle w:val="ListParagraph"/>
+        <w:rPr>
+          <w:sz w:val="32"/>
+          <w:lang w:val="pt-BR"/>
+        </w:rPr>
+      </w:pPr>
+    </w:p>
+    <w:p>
+      <w:pPr>
+        <w:pStyle w:val="ListParagraph"/>
+        <w:ind w:left="1080"/>
+        <w:rPr>
+          <w:sz w:val="32"/>
+          <w:lang w:val="pt-BR"/>
+        </w:rPr>
+      </w:pPr>
     </w:p>
     <w:p>
       <w:pPr>
@@ -1329,7 +1407,7 @@
     </w:p>
     <w:p>
       <w:pPr>
-        <w:pStyle w:val="PargrafodaLista"/>
+        <w:pStyle w:val="ListParagraph"/>
         <w:numPr>
           <w:ilvl w:val="0"/>
           <w:numId w:val="5"/>
@@ -1355,6 +1433,926 @@
     <w:p>
       <w:pPr>
         <w:rPr>
+          <w:color w:val="FF0000"/>
+          <w:sz w:val="40"/>
+          <w:lang w:val="pt-BR"/>
+        </w:rPr>
+      </w:pPr>
+      <w:r>
+        <w:rPr>
+          <w:color w:val="FF0000"/>
+          <w:sz w:val="40"/>
+          <w:lang w:val="pt-BR"/>
+        </w:rPr>
+        <w:t>INFORMAÇÕES DE USO</w:t>
+      </w:r>
+    </w:p>
+    <w:p>
+      <w:pPr>
+        <w:rPr>
+          <w:lang w:val="pt-BR"/>
+        </w:rPr>
+      </w:pPr>
+    </w:p>
+    <w:p>
+      <w:pPr>
+        <w:pStyle w:val="ListParagraph"/>
+        <w:numPr>
+          <w:ilvl w:val="0"/>
+          <w:numId w:val="5"/>
+        </w:numPr>
+        <w:rPr>
+          <w:sz w:val="40"/>
+          <w:lang w:val="pt-BR"/>
+        </w:rPr>
+      </w:pPr>
+      <w:r>
+        <w:rPr>
+          <w:sz w:val="32"/>
+          <w:lang w:val="pt-BR"/>
+        </w:rPr>
+        <w:t>Instalação</w:t>
+      </w:r>
+    </w:p>
+    <w:p>
+      <w:pPr>
+        <w:rPr>
+          <w:lang w:val="pt-BR"/>
+        </w:rPr>
+      </w:pPr>
+    </w:p>
+    <w:p>
+      <w:pPr>
+        <w:rPr>
+          <w:lang w:val="pt-BR"/>
+        </w:rPr>
+      </w:pPr>
+      <w:r>
+        <w:rPr>
+          <w:lang w:val="pt-BR"/>
+        </w:rPr>
+        <w:t xml:space="preserve">Verifique se todas as peças estão incluídas na embalagem no produto. Entre em contato com o centro de atendimento ao cliente local se tiver problemas com a </w:t>
+      </w:r>
+      <w:proofErr w:type="spellStart"/>
+      <w:r>
+        <w:rPr>
+          <w:lang w:val="pt-BR"/>
+        </w:rPr>
+        <w:t>Paiotnela</w:t>
+      </w:r>
+      <w:proofErr w:type="spellEnd"/>
+      <w:r>
+        <w:rPr>
+          <w:lang w:val="pt-BR"/>
+        </w:rPr>
+        <w:t xml:space="preserve"> ou suas peças.</w:t>
+      </w:r>
+    </w:p>
+    <w:p>
+      <w:pPr>
+        <w:rPr>
+          <w:lang w:val="pt-BR"/>
+        </w:rPr>
+      </w:pPr>
+    </w:p>
+    <w:p>
+      <w:pPr>
+        <w:rPr>
+          <w:lang w:val="pt-BR"/>
+        </w:rPr>
+      </w:pPr>
+      <w:r>
+        <w:rPr>
+          <w:lang w:val="pt-BR"/>
+        </w:rPr>
+        <w:t xml:space="preserve">Contém 01 panela elétrica </w:t>
+      </w:r>
+      <w:proofErr w:type="spellStart"/>
+      <w:r>
+        <w:rPr>
+          <w:lang w:val="pt-BR"/>
+        </w:rPr>
+        <w:t>Paiotnela</w:t>
+      </w:r>
+      <w:proofErr w:type="spellEnd"/>
+      <w:r>
+        <w:rPr>
+          <w:lang w:val="pt-BR"/>
+        </w:rPr>
+        <w:t>.</w:t>
+      </w:r>
+    </w:p>
+    <w:p>
+      <w:pPr>
+        <w:rPr>
+          <w:lang w:val="pt-BR"/>
+        </w:rPr>
+      </w:pPr>
+    </w:p>
+    <w:p>
+      <w:pPr>
+        <w:rPr>
+          <w:lang w:val="pt-BR"/>
+        </w:rPr>
+      </w:pPr>
+      <w:r>
+        <w:rPr>
+          <w:lang w:val="pt-BR"/>
+        </w:rPr>
+        <w:t xml:space="preserve">Para instalação você precisará de rede </w:t>
+      </w:r>
+      <w:proofErr w:type="spellStart"/>
+      <w:r>
+        <w:rPr>
+          <w:lang w:val="pt-BR"/>
+        </w:rPr>
+        <w:t>wi-fi</w:t>
+      </w:r>
+      <w:proofErr w:type="spellEnd"/>
+      <w:r>
+        <w:rPr>
+          <w:lang w:val="pt-BR"/>
+        </w:rPr>
+        <w:t xml:space="preserve"> disponível, um dispositivo celular e a panela.</w:t>
+      </w:r>
+    </w:p>
+    <w:p>
+      <w:pPr>
+        <w:rPr>
+          <w:lang w:val="pt-BR"/>
+        </w:rPr>
+      </w:pPr>
+    </w:p>
+    <w:p>
+      <w:pPr>
+        <w:rPr>
+          <w:sz w:val="32"/>
+          <w:lang w:val="pt-BR"/>
+        </w:rPr>
+      </w:pPr>
+      <w:r>
+        <w:rPr>
+          <w:sz w:val="32"/>
+          <w:lang w:val="pt-BR"/>
+        </w:rPr>
+        <w:t>Passo a passo</w:t>
+      </w:r>
+    </w:p>
+    <w:p>
+      <w:pPr>
+        <w:rPr>
+          <w:lang w:val="pt-BR"/>
+        </w:rPr>
+      </w:pPr>
+    </w:p>
+    <w:p>
+      <w:pPr>
+        <w:spacing w:line="480" w:lineRule="auto"/>
+        <w:rPr>
+          <w:lang w:val="pt-BR"/>
+        </w:rPr>
+      </w:pPr>
+      <w:r>
+        <w:rPr>
+          <w:lang w:val="pt-BR"/>
+        </w:rPr>
+        <w:t xml:space="preserve">Após retirar totalmente a embalagem, limpar panela com pano úmido e ligar aparelho </w:t>
+      </w:r>
+      <w:r>
+        <w:rPr>
+          <w:lang w:val="pt-BR"/>
+        </w:rPr>
+        <w:t>na tomada;</w:t>
+      </w:r>
+    </w:p>
+    <w:p>
+      <w:pPr>
+        <w:spacing w:line="480" w:lineRule="auto"/>
+        <w:rPr>
+          <w:lang w:val="pt-BR"/>
+        </w:rPr>
+      </w:pPr>
+      <w:r>
+        <w:rPr>
+          <w:lang w:val="pt-BR"/>
+        </w:rPr>
+        <w:t xml:space="preserve">Certifique-se de que há uma conexão </w:t>
+      </w:r>
+      <w:proofErr w:type="spellStart"/>
+      <w:r>
+        <w:rPr>
+          <w:lang w:val="pt-BR"/>
+        </w:rPr>
+        <w:t>wifi</w:t>
+      </w:r>
+      <w:proofErr w:type="spellEnd"/>
+      <w:r>
+        <w:rPr>
+          <w:lang w:val="pt-BR"/>
+        </w:rPr>
+        <w:t xml:space="preserve"> disponível;</w:t>
+      </w:r>
+    </w:p>
+    <w:p>
+      <w:pPr>
+        <w:spacing w:line="480" w:lineRule="auto"/>
+        <w:rPr>
+          <w:lang w:val="pt-BR"/>
+        </w:rPr>
+      </w:pPr>
+      <w:r>
+        <w:rPr>
+          <w:lang w:val="pt-BR"/>
+        </w:rPr>
+        <w:t>Conecte a panela em rede de energia elétrica e aperte o botão para ligar;</w:t>
+      </w:r>
+    </w:p>
+    <w:p>
+      <w:pPr>
+        <w:spacing w:line="480" w:lineRule="auto"/>
+        <w:rPr>
+          <w:lang w:val="pt-BR"/>
+        </w:rPr>
+      </w:pPr>
+      <w:r>
+        <w:rPr>
+          <w:lang w:val="pt-BR"/>
+        </w:rPr>
+        <w:t xml:space="preserve">Entre no site da </w:t>
+      </w:r>
+      <w:proofErr w:type="spellStart"/>
+      <w:r>
+        <w:rPr>
+          <w:lang w:val="pt-BR"/>
+        </w:rPr>
+        <w:t>Paiotnela</w:t>
+      </w:r>
+      <w:proofErr w:type="spellEnd"/>
+      <w:r>
+        <w:rPr>
+          <w:lang w:val="pt-BR"/>
+        </w:rPr>
+        <w:t xml:space="preserve"> e </w:t>
+      </w:r>
+      <w:proofErr w:type="spellStart"/>
+      <w:r>
+        <w:rPr>
+          <w:lang w:val="pt-BR"/>
+        </w:rPr>
+        <w:t>faça</w:t>
+      </w:r>
+      <w:r>
+        <w:rPr>
+          <w:lang w:val="pt-BR"/>
+        </w:rPr>
+        <w:t xml:space="preserve"> login</w:t>
+      </w:r>
+      <w:proofErr w:type="spellEnd"/>
+      <w:r>
+        <w:rPr>
+          <w:lang w:val="pt-BR"/>
+        </w:rPr>
+        <w:t xml:space="preserve"> na área do cliente;</w:t>
+      </w:r>
+    </w:p>
+    <w:p>
+      <w:pPr>
+        <w:spacing w:line="480" w:lineRule="auto"/>
+        <w:rPr>
+          <w:lang w:val="pt-BR"/>
+        </w:rPr>
+      </w:pPr>
+      <w:r>
+        <w:rPr>
+          <w:lang w:val="pt-BR"/>
+        </w:rPr>
+        <w:lastRenderedPageBreak/>
+        <w:t xml:space="preserve">Cadastre sua panela através do </w:t>
+      </w:r>
+      <w:proofErr w:type="spellStart"/>
+      <w:r>
+        <w:rPr>
+          <w:i/>
+          <w:lang w:val="pt-BR"/>
+        </w:rPr>
+        <w:t>QRCode</w:t>
+      </w:r>
+      <w:proofErr w:type="spellEnd"/>
+      <w:r>
+        <w:rPr>
+          <w:lang w:val="pt-BR"/>
+        </w:rPr>
+        <w:t xml:space="preserve"> presente na lateral da panela ou inserindo o código do produto também </w:t>
+      </w:r>
+      <w:r>
+        <w:rPr>
+          <w:lang w:val="pt-BR"/>
+        </w:rPr>
+        <w:t xml:space="preserve">disponível </w:t>
+      </w:r>
+      <w:r>
+        <w:rPr>
+          <w:lang w:val="pt-BR"/>
+        </w:rPr>
+        <w:t>na lateral da mesma;</w:t>
+      </w:r>
+    </w:p>
+    <w:p>
+      <w:pPr>
+        <w:spacing w:line="480" w:lineRule="auto"/>
+        <w:rPr>
+          <w:lang w:val="pt-BR"/>
+        </w:rPr>
+      </w:pPr>
+      <w:r>
+        <w:rPr>
+          <w:lang w:val="pt-BR"/>
+        </w:rPr>
+        <w:t>Ap</w:t>
+      </w:r>
+      <w:r>
+        <w:rPr>
+          <w:lang w:val="pt-BR"/>
+        </w:rPr>
+        <w:t>ó</w:t>
+      </w:r>
+      <w:r>
+        <w:rPr>
+          <w:lang w:val="pt-BR"/>
+        </w:rPr>
+        <w:t xml:space="preserve">s reconhecimento da panela, verifique se o </w:t>
+      </w:r>
+      <w:proofErr w:type="spellStart"/>
+      <w:r>
+        <w:rPr>
+          <w:i/>
+          <w:lang w:val="pt-BR"/>
+        </w:rPr>
+        <w:t>bluetooth</w:t>
+      </w:r>
+      <w:proofErr w:type="spellEnd"/>
+      <w:r>
+        <w:rPr>
+          <w:lang w:val="pt-BR"/>
+        </w:rPr>
+        <w:t xml:space="preserve"> do seu celular </w:t>
+      </w:r>
+      <w:proofErr w:type="gramStart"/>
+      <w:r>
+        <w:rPr>
+          <w:lang w:val="pt-BR"/>
+        </w:rPr>
+        <w:t>esta</w:t>
+      </w:r>
+      <w:proofErr w:type="gramEnd"/>
+      <w:r>
+        <w:rPr>
+          <w:lang w:val="pt-BR"/>
+        </w:rPr>
+        <w:t xml:space="preserve"> ligado e efetue o pareamento com sua panela;</w:t>
+      </w:r>
+    </w:p>
+    <w:p>
+      <w:pPr>
+        <w:spacing w:line="480" w:lineRule="auto"/>
+        <w:rPr>
+          <w:lang w:val="pt-BR"/>
+        </w:rPr>
+      </w:pPr>
+      <w:r>
+        <w:rPr>
+          <w:lang w:val="pt-BR"/>
+        </w:rPr>
+        <w:t>Ao conectar a panela</w:t>
+      </w:r>
+      <w:r>
+        <w:rPr>
+          <w:lang w:val="pt-BR"/>
+        </w:rPr>
+        <w:t xml:space="preserve"> no site, será requerida sua rede de </w:t>
+      </w:r>
+      <w:proofErr w:type="spellStart"/>
+      <w:r>
+        <w:rPr>
+          <w:lang w:val="pt-BR"/>
+        </w:rPr>
+        <w:t>wifi</w:t>
+      </w:r>
+      <w:proofErr w:type="spellEnd"/>
+      <w:r>
+        <w:rPr>
+          <w:lang w:val="pt-BR"/>
+        </w:rPr>
+        <w:t xml:space="preserve"> e senha para que a panela passe a se auto conectar com a internet através desses dados;</w:t>
+      </w:r>
+    </w:p>
+    <w:p>
+      <w:pPr>
+        <w:spacing w:line="480" w:lineRule="auto"/>
+        <w:rPr>
+          <w:lang w:val="pt-BR"/>
+        </w:rPr>
+      </w:pPr>
+      <w:r>
+        <w:rPr>
+          <w:lang w:val="pt-BR"/>
+        </w:rPr>
+        <w:t xml:space="preserve">Feito o cadastro da rede, sua panela já estará configurada para uso remoto através da área do cliente! </w:t>
+      </w:r>
+    </w:p>
+    <w:p>
+      <w:pPr>
+        <w:spacing w:line="480" w:lineRule="auto"/>
+        <w:rPr>
+          <w:lang w:val="pt-BR"/>
+        </w:rPr>
+      </w:pPr>
+      <w:r>
+        <w:rPr>
+          <w:lang w:val="pt-BR"/>
+        </w:rPr>
+        <w:t>Bom apetite!</w:t>
+      </w:r>
+    </w:p>
+    <w:p>
+      <w:pPr>
+        <w:spacing w:line="480" w:lineRule="auto"/>
+        <w:rPr>
+          <w:lang w:val="pt-BR"/>
+        </w:rPr>
+      </w:pPr>
+    </w:p>
+    <w:p>
+      <w:pPr>
+        <w:pStyle w:val="ListParagraph"/>
+        <w:numPr>
+          <w:ilvl w:val="0"/>
+          <w:numId w:val="5"/>
+        </w:numPr>
+        <w:spacing w:line="480" w:lineRule="auto"/>
+        <w:rPr>
+          <w:sz w:val="40"/>
+          <w:lang w:val="pt-BR"/>
+        </w:rPr>
+      </w:pPr>
+      <w:r>
+        <w:rPr>
+          <w:sz w:val="40"/>
+          <w:lang w:val="pt-BR"/>
+        </w:rPr>
+        <w:t>Orientações de uso</w:t>
+      </w:r>
+    </w:p>
+    <w:p>
+      <w:pPr>
+        <w:spacing w:line="480" w:lineRule="auto"/>
+        <w:ind w:firstLine="720"/>
+        <w:rPr>
+          <w:lang w:val="pt-BR"/>
+        </w:rPr>
+      </w:pPr>
+      <w:r>
+        <w:rPr>
+          <w:lang w:val="pt-BR"/>
+        </w:rPr>
+        <w:t>Para iniciar uma receita, selecione a opção desejada na área do cliente, siga as instruções de uso adicionando a quantidade indicada de alimento</w:t>
+      </w:r>
+      <w:r>
+        <w:rPr>
+          <w:lang w:val="pt-BR"/>
+        </w:rPr>
+        <w:t>, a</w:t>
+      </w:r>
+      <w:r>
+        <w:rPr>
+          <w:lang w:val="pt-BR"/>
+        </w:rPr>
+        <w:t xml:space="preserve"> proporção correta de água</w:t>
+      </w:r>
+      <w:r>
+        <w:rPr>
+          <w:lang w:val="pt-BR"/>
+        </w:rPr>
+        <w:t xml:space="preserve"> e a</w:t>
+      </w:r>
+      <w:r>
+        <w:rPr>
+          <w:lang w:val="pt-BR"/>
+        </w:rPr>
+        <w:t xml:space="preserve">dicione temperos á gosto. </w:t>
+      </w:r>
+    </w:p>
+    <w:p>
+      <w:pPr>
+        <w:spacing w:line="480" w:lineRule="auto"/>
+        <w:ind w:firstLine="720"/>
+        <w:rPr>
+          <w:lang w:val="pt-BR"/>
+        </w:rPr>
+      </w:pPr>
+      <w:r>
+        <w:rPr>
+          <w:lang w:val="pt-BR"/>
+        </w:rPr>
+        <w:t>Ao fechar a panela</w:t>
+      </w:r>
+      <w:r>
+        <w:rPr>
+          <w:lang w:val="pt-BR"/>
+        </w:rPr>
+        <w:t xml:space="preserve">, dê </w:t>
+      </w:r>
+      <w:r>
+        <w:rPr>
+          <w:lang w:val="pt-BR"/>
+        </w:rPr>
+        <w:t>início na receita através do site, verifique se a tela de uso passa a exibir a barra com o tempo restante de cozimento</w:t>
+      </w:r>
+      <w:r>
+        <w:rPr>
+          <w:lang w:val="pt-BR"/>
+        </w:rPr>
+        <w:t xml:space="preserve"> e aguarde até o final do processo.</w:t>
+      </w:r>
+    </w:p>
+    <w:p>
+      <w:pPr>
+        <w:spacing w:line="480" w:lineRule="auto"/>
+        <w:ind w:firstLine="720"/>
+        <w:rPr>
+          <w:lang w:val="pt-BR"/>
+        </w:rPr>
+      </w:pPr>
+    </w:p>
+    <w:p>
+      <w:pPr>
+        <w:spacing w:line="480" w:lineRule="auto"/>
+        <w:rPr>
+          <w:lang w:val="pt-BR"/>
+        </w:rPr>
+      </w:pPr>
+      <w:r>
+        <w:rPr>
+          <w:noProof/>
+          <w:lang w:val="pt-BR"/>
+        </w:rPr>
+        <w:drawing>
+          <wp:inline distT="0" distB="0" distL="0" distR="0" wp14:anchorId="14797C42" wp14:editId="13A09FDC">
+            <wp:extent cx="406400" cy="406400"/>
+            <wp:effectExtent l="0" t="0" r="0" b="0"/>
+            <wp:docPr id="1" name="Picture 1" descr="A picture containing object&#10;&#10;Description automatically generated"/>
+            <wp:cNvGraphicFramePr>
+              <a:graphicFrameLocks xmlns:a="http://schemas.openxmlformats.org/drawingml/2006/main" noChangeAspect="1"/>
+            </wp:cNvGraphicFramePr>
+            <a:graphic xmlns:a="http://schemas.openxmlformats.org/drawingml/2006/main">
+              <a:graphicData uri="http://schemas.openxmlformats.org/drawingml/2006/picture">
+                <pic:pic xmlns:pic="http://schemas.openxmlformats.org/drawingml/2006/picture">
+                  <pic:nvPicPr>
+                    <pic:cNvPr id="4" name="8.png"/>
+                    <pic:cNvPicPr/>
+                  </pic:nvPicPr>
+                  <pic:blipFill>
+                    <a:blip r:embed="rId8">
+                      <a:extLst>
+                        <a:ext uri="{28A0092B-C50C-407E-A947-70E740481C1C}">
+                          <a14:useLocalDpi xmlns:a14="http://schemas.microsoft.com/office/drawing/2010/main" val="0"/>
+                        </a:ext>
+                      </a:extLst>
+                    </a:blip>
+                    <a:stretch>
+                      <a:fillRect/>
+                    </a:stretch>
+                  </pic:blipFill>
+                  <pic:spPr>
+                    <a:xfrm>
+                      <a:off x="0" y="0"/>
+                      <a:ext cx="406400" cy="406400"/>
+                    </a:xfrm>
+                    <a:prstGeom prst="rect">
+                      <a:avLst/>
+                    </a:prstGeom>
+                  </pic:spPr>
+                </pic:pic>
+              </a:graphicData>
+            </a:graphic>
+          </wp:inline>
+        </w:drawing>
+      </w:r>
+      <w:r>
+        <w:rPr>
+          <w:lang w:val="pt-BR"/>
+        </w:rPr>
+        <w:t xml:space="preserve"> </w:t>
+      </w:r>
+      <w:r>
+        <w:rPr>
+          <w:lang w:val="pt-BR"/>
+        </w:rPr>
+        <w:t xml:space="preserve"> OBSERVAÇÃO</w:t>
+      </w:r>
+    </w:p>
+    <w:p>
+      <w:pPr>
+        <w:spacing w:line="480" w:lineRule="auto"/>
+        <w:rPr>
+          <w:lang w:val="pt-BR"/>
+        </w:rPr>
+      </w:pPr>
+      <w:r>
+        <w:rPr>
+          <w:lang w:val="pt-BR"/>
+        </w:rPr>
+        <w:t>C</w:t>
+      </w:r>
+      <w:r>
+        <w:rPr>
+          <w:lang w:val="pt-BR"/>
+        </w:rPr>
+        <w:t xml:space="preserve">aso </w:t>
+      </w:r>
+      <w:r>
+        <w:rPr>
+          <w:lang w:val="pt-BR"/>
+        </w:rPr>
+        <w:t xml:space="preserve">a receita não se inicie </w:t>
+      </w:r>
+      <w:proofErr w:type="gramStart"/>
+      <w:r>
+        <w:rPr>
+          <w:lang w:val="pt-BR"/>
+        </w:rPr>
+        <w:t xml:space="preserve">automaticamente </w:t>
+      </w:r>
+      <w:r>
+        <w:rPr>
+          <w:lang w:val="pt-BR"/>
+        </w:rPr>
+        <w:t>,</w:t>
+      </w:r>
+      <w:proofErr w:type="gramEnd"/>
+      <w:r>
+        <w:rPr>
+          <w:lang w:val="pt-BR"/>
+        </w:rPr>
+        <w:t xml:space="preserve"> verifique se a tampa esta fechada corretamente. </w:t>
+      </w:r>
+      <w:r>
+        <w:rPr>
+          <w:lang w:val="pt-BR"/>
+        </w:rPr>
+        <w:t xml:space="preserve"> Se</w:t>
+      </w:r>
+      <w:r>
+        <w:rPr>
+          <w:lang w:val="pt-BR"/>
+        </w:rPr>
+        <w:t xml:space="preserve"> não h</w:t>
+      </w:r>
+      <w:r>
+        <w:rPr>
+          <w:lang w:val="pt-BR"/>
+        </w:rPr>
+        <w:t>á</w:t>
+      </w:r>
+      <w:r>
+        <w:rPr>
+          <w:lang w:val="pt-BR"/>
+        </w:rPr>
+        <w:t xml:space="preserve"> nenhum alerta na área do usuário</w:t>
+      </w:r>
+      <w:r>
+        <w:rPr>
+          <w:lang w:val="pt-BR"/>
+        </w:rPr>
+        <w:t>, nem evidências físicas na panela</w:t>
+      </w:r>
+      <w:r>
+        <w:rPr>
+          <w:lang w:val="pt-BR"/>
+        </w:rPr>
+        <w:t xml:space="preserve"> aparentes para que a receita não se inicie</w:t>
+      </w:r>
+      <w:r>
+        <w:rPr>
+          <w:lang w:val="pt-BR"/>
+        </w:rPr>
+        <w:t>, entre em contato com nossa equipe de suporte.</w:t>
+      </w:r>
+    </w:p>
+    <w:p>
+      <w:pPr>
+        <w:spacing w:line="480" w:lineRule="auto"/>
+        <w:rPr>
+          <w:lang w:val="pt-BR"/>
+        </w:rPr>
+      </w:pPr>
+    </w:p>
+    <w:p>
+      <w:pPr>
+        <w:spacing w:line="480" w:lineRule="auto"/>
+        <w:rPr>
+          <w:sz w:val="32"/>
+          <w:lang w:val="pt-BR"/>
+        </w:rPr>
+      </w:pPr>
+      <w:r>
+        <w:rPr>
+          <w:sz w:val="32"/>
+          <w:lang w:val="pt-BR"/>
+        </w:rPr>
+        <w:t>Recomendações</w:t>
+      </w:r>
+    </w:p>
+    <w:p>
+      <w:pPr>
+        <w:spacing w:line="480" w:lineRule="auto"/>
+        <w:rPr>
+          <w:lang w:val="pt-BR"/>
+        </w:rPr>
+      </w:pPr>
+      <w:r>
+        <w:rPr>
+          <w:lang w:val="pt-BR"/>
+        </w:rPr>
+        <w:t>Mantenha sua panela limpa, principalmente na região da tampa e trava da panela;</w:t>
+      </w:r>
+    </w:p>
+    <w:p>
+      <w:pPr>
+        <w:spacing w:line="480" w:lineRule="auto"/>
+        <w:rPr>
+          <w:lang w:val="pt-BR"/>
+        </w:rPr>
+      </w:pPr>
+      <w:r>
+        <w:rPr>
+          <w:lang w:val="pt-BR"/>
+        </w:rPr>
+        <w:t>Atualize o sistema sempre que recomendado no site;</w:t>
+      </w:r>
+    </w:p>
+    <w:p>
+      <w:pPr>
+        <w:spacing w:line="480" w:lineRule="auto"/>
+        <w:rPr>
+          <w:lang w:val="pt-BR"/>
+        </w:rPr>
+      </w:pPr>
+    </w:p>
+    <w:p>
+      <w:pPr>
+        <w:spacing w:line="480" w:lineRule="auto"/>
+        <w:rPr>
+          <w:sz w:val="32"/>
+          <w:lang w:val="pt-BR"/>
+        </w:rPr>
+      </w:pPr>
+      <w:r>
+        <w:rPr>
+          <w:sz w:val="32"/>
+          <w:lang w:val="pt-BR"/>
+        </w:rPr>
+        <w:t>Manutenção e Atualizações</w:t>
+      </w:r>
+    </w:p>
+    <w:p>
+      <w:pPr>
+        <w:spacing w:line="480" w:lineRule="auto"/>
+        <w:ind w:firstLine="720"/>
+        <w:rPr>
+          <w:lang w:val="pt-BR"/>
+        </w:rPr>
+      </w:pPr>
+      <w:r>
+        <w:rPr>
+          <w:lang w:val="pt-BR"/>
+        </w:rPr>
+        <w:t>Receitas novas são adicionadas periodicamente por nossa equipe de especialistas, fique de olho na página inicial de sua área de cliente para novas possibilidades e também possíveis atualizações do sistema!</w:t>
+      </w:r>
+    </w:p>
+    <w:p>
+      <w:pPr>
+        <w:spacing w:line="480" w:lineRule="auto"/>
+        <w:rPr>
+          <w:lang w:val="pt-BR"/>
+        </w:rPr>
+      </w:pPr>
+      <w:bookmarkStart w:id="0" w:name="_GoBack"/>
+      <w:bookmarkEnd w:id="0"/>
+      <w:r>
+        <w:rPr>
+          <w:noProof/>
+          <w:lang w:val="pt-BR"/>
+        </w:rPr>
+        <w:drawing>
+          <wp:inline distT="0" distB="0" distL="0" distR="0" wp14:anchorId="40D79805" wp14:editId="29EFD9C0">
+            <wp:extent cx="406400" cy="406400"/>
+            <wp:effectExtent l="0" t="0" r="0" b="0"/>
+            <wp:docPr id="7" name="Picture 7" descr="A picture containing object&#10;&#10;Description automatically generated"/>
+            <wp:cNvGraphicFramePr>
+              <a:graphicFrameLocks xmlns:a="http://schemas.openxmlformats.org/drawingml/2006/main" noChangeAspect="1"/>
+            </wp:cNvGraphicFramePr>
+            <a:graphic xmlns:a="http://schemas.openxmlformats.org/drawingml/2006/main">
+              <a:graphicData uri="http://schemas.openxmlformats.org/drawingml/2006/picture">
+                <pic:pic xmlns:pic="http://schemas.openxmlformats.org/drawingml/2006/picture">
+                  <pic:nvPicPr>
+                    <pic:cNvPr id="2" name="1.png"/>
+                    <pic:cNvPicPr/>
+                  </pic:nvPicPr>
+                  <pic:blipFill>
+                    <a:blip r:embed="rId7">
+                      <a:extLst>
+                        <a:ext uri="{28A0092B-C50C-407E-A947-70E740481C1C}">
+                          <a14:useLocalDpi xmlns:a14="http://schemas.microsoft.com/office/drawing/2010/main" val="0"/>
+                        </a:ext>
+                      </a:extLst>
+                    </a:blip>
+                    <a:stretch>
+                      <a:fillRect/>
+                    </a:stretch>
+                  </pic:blipFill>
+                  <pic:spPr>
+                    <a:xfrm>
+                      <a:off x="0" y="0"/>
+                      <a:ext cx="406400" cy="406400"/>
+                    </a:xfrm>
+                    <a:prstGeom prst="rect">
+                      <a:avLst/>
+                    </a:prstGeom>
+                  </pic:spPr>
+                </pic:pic>
+              </a:graphicData>
+            </a:graphic>
+          </wp:inline>
+        </w:drawing>
+      </w:r>
+      <w:r>
+        <w:rPr>
+          <w:lang w:val="pt-BR"/>
+        </w:rPr>
+        <w:t xml:space="preserve"> CUIDADO</w:t>
+      </w:r>
+    </w:p>
+    <w:p>
+      <w:pPr>
+        <w:spacing w:line="480" w:lineRule="auto"/>
+        <w:ind w:firstLine="720"/>
+        <w:rPr>
+          <w:lang w:val="pt-BR"/>
+        </w:rPr>
+      </w:pPr>
+      <w:r>
+        <w:rPr>
+          <w:lang w:val="pt-BR"/>
+        </w:rPr>
+        <w:t xml:space="preserve">Em caso de defeitos físicos na panela, a manutenção da mesma deve ser feita por um técnico credenciado, entre em contato com nosso </w:t>
+      </w:r>
+      <w:r>
+        <w:rPr>
+          <w:i/>
+          <w:lang w:val="pt-BR"/>
+        </w:rPr>
+        <w:t xml:space="preserve">help </w:t>
+      </w:r>
+      <w:proofErr w:type="spellStart"/>
+      <w:r>
+        <w:rPr>
+          <w:i/>
+          <w:lang w:val="pt-BR"/>
+        </w:rPr>
+        <w:t>desk</w:t>
+      </w:r>
+      <w:proofErr w:type="spellEnd"/>
+      <w:r>
+        <w:rPr>
+          <w:lang w:val="pt-BR"/>
+        </w:rPr>
+        <w:t xml:space="preserve"> para encontrar a assistência técnica mais próxima.</w:t>
+      </w:r>
+    </w:p>
+    <w:p>
+      <w:pPr>
+        <w:spacing w:line="480" w:lineRule="auto"/>
+        <w:rPr>
+          <w:sz w:val="32"/>
+          <w:lang w:val="pt-BR"/>
+        </w:rPr>
+      </w:pPr>
+    </w:p>
+    <w:p>
+      <w:pPr>
+        <w:spacing w:line="480" w:lineRule="auto"/>
+        <w:ind w:firstLine="720"/>
+        <w:rPr>
+          <w:lang w:val="pt-BR"/>
+        </w:rPr>
+      </w:pPr>
+    </w:p>
+    <w:p>
+      <w:pPr>
+        <w:spacing w:line="480" w:lineRule="auto"/>
+        <w:rPr>
+          <w:sz w:val="40"/>
           <w:lang w:val="pt-BR"/>
         </w:rPr>
       </w:pPr>
@@ -1379,9 +2377,211 @@
 <file path=word/numbering.xml><?xml version="1.0" encoding="utf-8"?>
 <w:numbering xmlns:wpc="http://schemas.microsoft.com/office/word/2010/wordprocessingCanvas" xmlns:cx="http://schemas.microsoft.com/office/drawing/2014/chartex" xmlns:cx1="http://schemas.microsoft.com/office/drawing/2015/9/8/chartex" xmlns:cx2="http://schemas.microsoft.com/office/drawing/2015/10/21/chartex" xmlns:cx3="http://schemas.microsoft.com/office/drawing/2016/5/9/chartex" xmlns:cx4="http://schemas.microsoft.com/office/drawing/2016/5/10/chartex" xmlns:cx5="http://schemas.microsoft.com/office/drawing/2016/5/11/chartex" xmlns:cx6="http://schemas.microsoft.com/office/drawing/2016/5/12/chartex" xmlns:cx7="http://schemas.microsoft.com/office/drawing/2016/5/13/chartex" xmlns:cx8="http://schemas.microsoft.com/office/drawing/2016/5/14/chartex" xmlns:mc="http://schemas.openxmlformats.org/markup-compatibility/2006" xmlns:aink="http://schemas.microsoft.com/office/drawing/2016/ink" xmlns:am3d="http://schemas.microsoft.com/office/drawing/2017/model3d" xmlns:o="urn:schemas-microsoft-com:office:office" xmlns:r="http://schemas.openxmlformats.org/officeDocument/2006/relationships" xmlns:m="http://schemas.openxmlformats.org/officeDocument/2006/math" xmlns:v="urn:schemas-microsoft-com:vml" xmlns:wp14="http://schemas.microsoft.com/office/word/2010/wordprocessingDrawing" xmlns:wp="http://schemas.openxmlformats.org/drawingml/2006/wordprocessingDrawing" xmlns:w10="urn:schemas-microsoft-com:office:word" xmlns:w="http://schemas.openxmlformats.org/wordprocessingml/2006/main" xmlns:w14="http://schemas.microsoft.com/office/word/2010/wordml" xmlns:w15="http://schemas.microsoft.com/office/word/2012/wordml" xmlns:w16cid="http://schemas.microsoft.com/office/word/2016/wordml/cid" xmlns:w16se="http://schemas.microsoft.com/office/word/2015/wordml/symex" xmlns:wpg="http://schemas.microsoft.com/office/word/2010/wordprocessingGroup" xmlns:wpi="http://schemas.microsoft.com/office/word/2010/wordprocessingInk" xmlns:wne="http://schemas.microsoft.com/office/word/2006/wordml" xmlns:wps="http://schemas.microsoft.com/office/word/2010/wordprocessingShape" mc:Ignorable="w14 w15 w16se w16cid wp14">
   <w:abstractNum w:abstractNumId="0" w15:restartNumberingAfterBreak="0">
+    <w:nsid w:val="10E024B6"/>
+    <w:multiLevelType w:val="hybridMultilevel"/>
+    <w:tmpl w:val="345034A0"/>
+    <w:lvl w:ilvl="0" w:tplc="25DE1876">
+      <w:start w:val="1"/>
+      <w:numFmt w:val="decimalZero"/>
+      <w:lvlText w:val="%1."/>
+      <w:lvlJc w:val="left"/>
+      <w:pPr>
+        <w:ind w:left="1080" w:hanging="360"/>
+      </w:pPr>
+      <w:rPr>
+        <w:rFonts w:hint="default"/>
+      </w:rPr>
+    </w:lvl>
+    <w:lvl w:ilvl="1" w:tplc="04090003" w:tentative="1">
+      <w:start w:val="1"/>
+      <w:numFmt w:val="bullet"/>
+      <w:lvlText w:val="o"/>
+      <w:lvlJc w:val="left"/>
+      <w:pPr>
+        <w:ind w:left="1800" w:hanging="360"/>
+      </w:pPr>
+      <w:rPr>
+        <w:rFonts w:ascii="Courier New" w:hAnsi="Courier New" w:cs="Courier New" w:hint="default"/>
+      </w:rPr>
+    </w:lvl>
+    <w:lvl w:ilvl="2" w:tplc="04090005" w:tentative="1">
+      <w:start w:val="1"/>
+      <w:numFmt w:val="bullet"/>
+      <w:lvlText w:val=""/>
+      <w:lvlJc w:val="left"/>
+      <w:pPr>
+        <w:ind w:left="2520" w:hanging="360"/>
+      </w:pPr>
+      <w:rPr>
+        <w:rFonts w:ascii="Wingdings" w:hAnsi="Wingdings" w:hint="default"/>
+      </w:rPr>
+    </w:lvl>
+    <w:lvl w:ilvl="3" w:tplc="04090001" w:tentative="1">
+      <w:start w:val="1"/>
+      <w:numFmt w:val="bullet"/>
+      <w:lvlText w:val=""/>
+      <w:lvlJc w:val="left"/>
+      <w:pPr>
+        <w:ind w:left="3240" w:hanging="360"/>
+      </w:pPr>
+      <w:rPr>
+        <w:rFonts w:ascii="Symbol" w:hAnsi="Symbol" w:hint="default"/>
+      </w:rPr>
+    </w:lvl>
+    <w:lvl w:ilvl="4" w:tplc="04090003" w:tentative="1">
+      <w:start w:val="1"/>
+      <w:numFmt w:val="bullet"/>
+      <w:lvlText w:val="o"/>
+      <w:lvlJc w:val="left"/>
+      <w:pPr>
+        <w:ind w:left="3960" w:hanging="360"/>
+      </w:pPr>
+      <w:rPr>
+        <w:rFonts w:ascii="Courier New" w:hAnsi="Courier New" w:cs="Courier New" w:hint="default"/>
+      </w:rPr>
+    </w:lvl>
+    <w:lvl w:ilvl="5" w:tplc="04090005" w:tentative="1">
+      <w:start w:val="1"/>
+      <w:numFmt w:val="bullet"/>
+      <w:lvlText w:val=""/>
+      <w:lvlJc w:val="left"/>
+      <w:pPr>
+        <w:ind w:left="4680" w:hanging="360"/>
+      </w:pPr>
+      <w:rPr>
+        <w:rFonts w:ascii="Wingdings" w:hAnsi="Wingdings" w:hint="default"/>
+      </w:rPr>
+    </w:lvl>
+    <w:lvl w:ilvl="6" w:tplc="04090001" w:tentative="1">
+      <w:start w:val="1"/>
+      <w:numFmt w:val="bullet"/>
+      <w:lvlText w:val=""/>
+      <w:lvlJc w:val="left"/>
+      <w:pPr>
+        <w:ind w:left="5400" w:hanging="360"/>
+      </w:pPr>
+      <w:rPr>
+        <w:rFonts w:ascii="Symbol" w:hAnsi="Symbol" w:hint="default"/>
+      </w:rPr>
+    </w:lvl>
+    <w:lvl w:ilvl="7" w:tplc="04090003" w:tentative="1">
+      <w:start w:val="1"/>
+      <w:numFmt w:val="bullet"/>
+      <w:lvlText w:val="o"/>
+      <w:lvlJc w:val="left"/>
+      <w:pPr>
+        <w:ind w:left="6120" w:hanging="360"/>
+      </w:pPr>
+      <w:rPr>
+        <w:rFonts w:ascii="Courier New" w:hAnsi="Courier New" w:cs="Courier New" w:hint="default"/>
+      </w:rPr>
+    </w:lvl>
+    <w:lvl w:ilvl="8" w:tplc="04090005" w:tentative="1">
+      <w:start w:val="1"/>
+      <w:numFmt w:val="bullet"/>
+      <w:lvlText w:val=""/>
+      <w:lvlJc w:val="left"/>
+      <w:pPr>
+        <w:ind w:left="6840" w:hanging="360"/>
+      </w:pPr>
+      <w:rPr>
+        <w:rFonts w:ascii="Wingdings" w:hAnsi="Wingdings" w:hint="default"/>
+      </w:rPr>
+    </w:lvl>
+  </w:abstractNum>
+  <w:abstractNum w:abstractNumId="1" w15:restartNumberingAfterBreak="0">
+    <w:nsid w:val="4430343E"/>
+    <w:multiLevelType w:val="hybridMultilevel"/>
+    <w:tmpl w:val="AE184684"/>
+    <w:lvl w:ilvl="0" w:tplc="25DE1876">
+      <w:start w:val="1"/>
+      <w:numFmt w:val="decimalZero"/>
+      <w:lvlText w:val="%1."/>
+      <w:lvlJc w:val="left"/>
+      <w:pPr>
+        <w:ind w:left="720" w:hanging="360"/>
+      </w:pPr>
+      <w:rPr>
+        <w:rFonts w:hint="default"/>
+      </w:rPr>
+    </w:lvl>
+    <w:lvl w:ilvl="1" w:tplc="04090019" w:tentative="1">
+      <w:start w:val="1"/>
+      <w:numFmt w:val="lowerLetter"/>
+      <w:lvlText w:val="%2."/>
+      <w:lvlJc w:val="left"/>
+      <w:pPr>
+        <w:ind w:left="1440" w:hanging="360"/>
+      </w:pPr>
+    </w:lvl>
+    <w:lvl w:ilvl="2" w:tplc="0409001B" w:tentative="1">
+      <w:start w:val="1"/>
+      <w:numFmt w:val="lowerRoman"/>
+      <w:lvlText w:val="%3."/>
+      <w:lvlJc w:val="right"/>
+      <w:pPr>
+        <w:ind w:left="2160" w:hanging="180"/>
+      </w:pPr>
+    </w:lvl>
+    <w:lvl w:ilvl="3" w:tplc="0409000F" w:tentative="1">
+      <w:start w:val="1"/>
+      <w:numFmt w:val="decimal"/>
+      <w:lvlText w:val="%4."/>
+      <w:lvlJc w:val="left"/>
+      <w:pPr>
+        <w:ind w:left="2880" w:hanging="360"/>
+      </w:pPr>
+    </w:lvl>
+    <w:lvl w:ilvl="4" w:tplc="04090019" w:tentative="1">
+      <w:start w:val="1"/>
+      <w:numFmt w:val="lowerLetter"/>
+      <w:lvlText w:val="%5."/>
+      <w:lvlJc w:val="left"/>
+      <w:pPr>
+        <w:ind w:left="3600" w:hanging="360"/>
+      </w:pPr>
+    </w:lvl>
+    <w:lvl w:ilvl="5" w:tplc="0409001B" w:tentative="1">
+      <w:start w:val="1"/>
+      <w:numFmt w:val="lowerRoman"/>
+      <w:lvlText w:val="%6."/>
+      <w:lvlJc w:val="right"/>
+      <w:pPr>
+        <w:ind w:left="4320" w:hanging="180"/>
+      </w:pPr>
+    </w:lvl>
+    <w:lvl w:ilvl="6" w:tplc="0409000F" w:tentative="1">
+      <w:start w:val="1"/>
+      <w:numFmt w:val="decimal"/>
+      <w:lvlText w:val="%7."/>
+      <w:lvlJc w:val="left"/>
+      <w:pPr>
+        <w:ind w:left="5040" w:hanging="360"/>
+      </w:pPr>
+    </w:lvl>
+    <w:lvl w:ilvl="7" w:tplc="04090019" w:tentative="1">
+      <w:start w:val="1"/>
+      <w:numFmt w:val="lowerLetter"/>
+      <w:lvlText w:val="%8."/>
+      <w:lvlJc w:val="left"/>
+      <w:pPr>
+        <w:ind w:left="5760" w:hanging="360"/>
+      </w:pPr>
+    </w:lvl>
+    <w:lvl w:ilvl="8" w:tplc="0409001B" w:tentative="1">
+      <w:start w:val="1"/>
+      <w:numFmt w:val="lowerRoman"/>
+      <w:lvlText w:val="%9."/>
+      <w:lvlJc w:val="right"/>
+      <w:pPr>
+        <w:ind w:left="6480" w:hanging="180"/>
+      </w:pPr>
+    </w:lvl>
+  </w:abstractNum>
+  <w:abstractNum w:abstractNumId="2" w15:restartNumberingAfterBreak="0">
     <w:nsid w:val="4DB2773E"/>
     <w:multiLevelType w:val="hybridMultilevel"/>
-    <w:tmpl w:val="199602BE"/>
+    <w:tmpl w:val="5B6E1548"/>
     <w:lvl w:ilvl="0" w:tplc="04090001">
       <w:start w:val="1"/>
       <w:numFmt w:val="bullet"/>
@@ -1491,7 +2691,7 @@
       </w:rPr>
     </w:lvl>
   </w:abstractNum>
-  <w:abstractNum w:abstractNumId="1" w15:restartNumberingAfterBreak="0">
+  <w:abstractNum w:abstractNumId="3" w15:restartNumberingAfterBreak="0">
     <w:nsid w:val="5CDE6BEE"/>
     <w:multiLevelType w:val="hybridMultilevel"/>
     <w:tmpl w:val="AA58A3AA"/>
@@ -1604,7 +2804,7 @@
       </w:rPr>
     </w:lvl>
   </w:abstractNum>
-  <w:abstractNum w:abstractNumId="2" w15:restartNumberingAfterBreak="0">
+  <w:abstractNum w:abstractNumId="4" w15:restartNumberingAfterBreak="0">
     <w:nsid w:val="691D482F"/>
     <w:multiLevelType w:val="hybridMultilevel"/>
     <w:tmpl w:val="E222E802"/>
@@ -1717,7 +2917,7 @@
       </w:rPr>
     </w:lvl>
   </w:abstractNum>
-  <w:abstractNum w:abstractNumId="3" w15:restartNumberingAfterBreak="0">
+  <w:abstractNum w:abstractNumId="5" w15:restartNumberingAfterBreak="0">
     <w:nsid w:val="6B5C7601"/>
     <w:multiLevelType w:val="hybridMultilevel"/>
     <w:tmpl w:val="F990B7D2"/>
@@ -1807,10 +3007,123 @@
       </w:pPr>
     </w:lvl>
   </w:abstractNum>
-  <w:abstractNum w:abstractNumId="4" w15:restartNumberingAfterBreak="0">
+  <w:abstractNum w:abstractNumId="6" w15:restartNumberingAfterBreak="0">
+    <w:nsid w:val="73CF21AE"/>
+    <w:multiLevelType w:val="hybridMultilevel"/>
+    <w:tmpl w:val="BE5ED442"/>
+    <w:lvl w:ilvl="0" w:tplc="04090001">
+      <w:start w:val="1"/>
+      <w:numFmt w:val="bullet"/>
+      <w:lvlText w:val=""/>
+      <w:lvlJc w:val="left"/>
+      <w:pPr>
+        <w:ind w:left="720" w:hanging="360"/>
+      </w:pPr>
+      <w:rPr>
+        <w:rFonts w:ascii="Symbol" w:hAnsi="Symbol" w:hint="default"/>
+      </w:rPr>
+    </w:lvl>
+    <w:lvl w:ilvl="1" w:tplc="04090003" w:tentative="1">
+      <w:start w:val="1"/>
+      <w:numFmt w:val="bullet"/>
+      <w:lvlText w:val="o"/>
+      <w:lvlJc w:val="left"/>
+      <w:pPr>
+        <w:ind w:left="1440" w:hanging="360"/>
+      </w:pPr>
+      <w:rPr>
+        <w:rFonts w:ascii="Courier New" w:hAnsi="Courier New" w:cs="Courier New" w:hint="default"/>
+      </w:rPr>
+    </w:lvl>
+    <w:lvl w:ilvl="2" w:tplc="04090005" w:tentative="1">
+      <w:start w:val="1"/>
+      <w:numFmt w:val="bullet"/>
+      <w:lvlText w:val=""/>
+      <w:lvlJc w:val="left"/>
+      <w:pPr>
+        <w:ind w:left="2160" w:hanging="360"/>
+      </w:pPr>
+      <w:rPr>
+        <w:rFonts w:ascii="Wingdings" w:hAnsi="Wingdings" w:hint="default"/>
+      </w:rPr>
+    </w:lvl>
+    <w:lvl w:ilvl="3" w:tplc="04090001" w:tentative="1">
+      <w:start w:val="1"/>
+      <w:numFmt w:val="bullet"/>
+      <w:lvlText w:val=""/>
+      <w:lvlJc w:val="left"/>
+      <w:pPr>
+        <w:ind w:left="2880" w:hanging="360"/>
+      </w:pPr>
+      <w:rPr>
+        <w:rFonts w:ascii="Symbol" w:hAnsi="Symbol" w:hint="default"/>
+      </w:rPr>
+    </w:lvl>
+    <w:lvl w:ilvl="4" w:tplc="04090003" w:tentative="1">
+      <w:start w:val="1"/>
+      <w:numFmt w:val="bullet"/>
+      <w:lvlText w:val="o"/>
+      <w:lvlJc w:val="left"/>
+      <w:pPr>
+        <w:ind w:left="3600" w:hanging="360"/>
+      </w:pPr>
+      <w:rPr>
+        <w:rFonts w:ascii="Courier New" w:hAnsi="Courier New" w:cs="Courier New" w:hint="default"/>
+      </w:rPr>
+    </w:lvl>
+    <w:lvl w:ilvl="5" w:tplc="04090005" w:tentative="1">
+      <w:start w:val="1"/>
+      <w:numFmt w:val="bullet"/>
+      <w:lvlText w:val=""/>
+      <w:lvlJc w:val="left"/>
+      <w:pPr>
+        <w:ind w:left="4320" w:hanging="360"/>
+      </w:pPr>
+      <w:rPr>
+        <w:rFonts w:ascii="Wingdings" w:hAnsi="Wingdings" w:hint="default"/>
+      </w:rPr>
+    </w:lvl>
+    <w:lvl w:ilvl="6" w:tplc="04090001" w:tentative="1">
+      <w:start w:val="1"/>
+      <w:numFmt w:val="bullet"/>
+      <w:lvlText w:val=""/>
+      <w:lvlJc w:val="left"/>
+      <w:pPr>
+        <w:ind w:left="5040" w:hanging="360"/>
+      </w:pPr>
+      <w:rPr>
+        <w:rFonts w:ascii="Symbol" w:hAnsi="Symbol" w:hint="default"/>
+      </w:rPr>
+    </w:lvl>
+    <w:lvl w:ilvl="7" w:tplc="04090003" w:tentative="1">
+      <w:start w:val="1"/>
+      <w:numFmt w:val="bullet"/>
+      <w:lvlText w:val="o"/>
+      <w:lvlJc w:val="left"/>
+      <w:pPr>
+        <w:ind w:left="5760" w:hanging="360"/>
+      </w:pPr>
+      <w:rPr>
+        <w:rFonts w:ascii="Courier New" w:hAnsi="Courier New" w:cs="Courier New" w:hint="default"/>
+      </w:rPr>
+    </w:lvl>
+    <w:lvl w:ilvl="8" w:tplc="04090005" w:tentative="1">
+      <w:start w:val="1"/>
+      <w:numFmt w:val="bullet"/>
+      <w:lvlText w:val=""/>
+      <w:lvlJc w:val="left"/>
+      <w:pPr>
+        <w:ind w:left="6480" w:hanging="360"/>
+      </w:pPr>
+      <w:rPr>
+        <w:rFonts w:ascii="Wingdings" w:hAnsi="Wingdings" w:hint="default"/>
+      </w:rPr>
+    </w:lvl>
+  </w:abstractNum>
+  <w:abstractNum w:abstractNumId="7" w15:restartNumberingAfterBreak="0">
     <w:nsid w:val="7F5D5A72"/>
     <w:multiLevelType w:val="hybridMultilevel"/>
-    <w:tmpl w:val="40905E16"/>
+    <w:tmpl w:val="FD46F404"/>
     <w:lvl w:ilvl="0" w:tplc="04090001">
       <w:start w:val="1"/>
       <w:numFmt w:val="bullet"/>
@@ -1921,19 +3234,28 @@
     </w:lvl>
   </w:abstractNum>
   <w:num w:numId="1">
+    <w:abstractNumId w:val="5"/>
+  </w:num>
+  <w:num w:numId="2">
+    <w:abstractNumId w:val="7"/>
+  </w:num>
+  <w:num w:numId="3">
     <w:abstractNumId w:val="3"/>
   </w:num>
-  <w:num w:numId="2">
+  <w:num w:numId="4">
     <w:abstractNumId w:val="4"/>
   </w:num>
-  <w:num w:numId="3">
+  <w:num w:numId="5">
+    <w:abstractNumId w:val="2"/>
+  </w:num>
+  <w:num w:numId="6">
     <w:abstractNumId w:val="1"/>
   </w:num>
-  <w:num w:numId="4">
-    <w:abstractNumId w:val="2"/>
+  <w:num w:numId="7">
+    <w:abstractNumId w:val="0"/>
   </w:num>
-  <w:num w:numId="5">
-    <w:abstractNumId w:val="0"/>
+  <w:num w:numId="8">
+    <w:abstractNumId w:val="6"/>
   </w:num>
 </w:numbering>
 </file>
@@ -2333,13 +3655,13 @@
     <w:name w:val="Normal"/>
     <w:qFormat/>
   </w:style>
-  <w:style w:type="character" w:default="1" w:styleId="Fontepargpadro">
+  <w:style w:type="character" w:default="1" w:styleId="DefaultParagraphFont">
     <w:name w:val="Default Paragraph Font"/>
     <w:uiPriority w:val="1"/>
     <w:semiHidden/>
     <w:unhideWhenUsed/>
   </w:style>
-  <w:style w:type="table" w:default="1" w:styleId="Tabelanormal">
+  <w:style w:type="table" w:default="1" w:styleId="TableNormal">
     <w:name w:val="Normal Table"/>
     <w:uiPriority w:val="99"/>
     <w:semiHidden/>
@@ -2354,7 +3676,7 @@
       </w:tblCellMar>
     </w:tblPr>
   </w:style>
-  <w:style w:type="numbering" w:default="1" w:styleId="Semlista">
+  <w:style w:type="numbering" w:default="1" w:styleId="NoList">
     <w:name w:val="No List"/>
     <w:uiPriority w:val="99"/>
     <w:semiHidden/>
@@ -2362,7 +3684,7 @@
   </w:style>
   <w:style w:type="character" w:styleId="Hyperlink">
     <w:name w:val="Hyperlink"/>
-    <w:basedOn w:val="Fontepargpadro"/>
+    <w:basedOn w:val="DefaultParagraphFont"/>
     <w:uiPriority w:val="99"/>
     <w:unhideWhenUsed/>
     <w:rsid w:val="00D22047"/>
@@ -2371,9 +3693,9 @@
       <w:u w:val="single"/>
     </w:rPr>
   </w:style>
-  <w:style w:type="character" w:styleId="MenoPendente">
+  <w:style w:type="character" w:styleId="UnresolvedMention">
     <w:name w:val="Unresolved Mention"/>
-    <w:basedOn w:val="Fontepargpadro"/>
+    <w:basedOn w:val="DefaultParagraphFont"/>
     <w:uiPriority w:val="99"/>
     <w:semiHidden/>
     <w:unhideWhenUsed/>
@@ -2383,10 +3705,10 @@
       <w:shd w:val="clear" w:color="auto" w:fill="E1DFDD"/>
     </w:rPr>
   </w:style>
-  <w:style w:type="paragraph" w:styleId="Textodebalo">
+  <w:style w:type="paragraph" w:styleId="BalloonText">
     <w:name w:val="Balloon Text"/>
     <w:basedOn w:val="Normal"/>
-    <w:link w:val="TextodebaloChar"/>
+    <w:link w:val="BalloonTextChar"/>
     <w:uiPriority w:val="99"/>
     <w:semiHidden/>
     <w:unhideWhenUsed/>
@@ -2397,10 +3719,10 @@
       <w:szCs w:val="18"/>
     </w:rPr>
   </w:style>
-  <w:style w:type="character" w:customStyle="1" w:styleId="TextodebaloChar">
-    <w:name w:val="Texto de balão Char"/>
-    <w:basedOn w:val="Fontepargpadro"/>
-    <w:link w:val="Textodebalo"/>
+  <w:style w:type="character" w:customStyle="1" w:styleId="BalloonTextChar">
+    <w:name w:val="Balloon Text Char"/>
+    <w:basedOn w:val="DefaultParagraphFont"/>
+    <w:link w:val="BalloonText"/>
     <w:uiPriority w:val="99"/>
     <w:semiHidden/>
     <w:rsid w:val="00D22047"/>
@@ -2410,7 +3732,7 @@
       <w:szCs w:val="18"/>
     </w:rPr>
   </w:style>
-  <w:style w:type="paragraph" w:styleId="PargrafodaLista">
+  <w:style w:type="paragraph" w:styleId="ListParagraph">
     <w:name w:val="List Paragraph"/>
     <w:basedOn w:val="Normal"/>
     <w:uiPriority w:val="34"/>

</xml_diff>